<commit_message>
update project document and api collection
</commit_message>
<xml_diff>
--- a/Project Document/document_laravel_technical_test_for_webmagnat.docx
+++ b/Project Document/document_laravel_technical_test_for_webmagnat.docx
@@ -20,6 +20,7 @@
         </w:rPr>
         <w:t xml:space="preserve">Project Requirement - </w:t>
       </w:r>
+      <w:proofErr w:type="spellStart"/>
       <w:r>
         <w:rPr>
           <w:b/>
@@ -27,15 +28,37 @@
           <w:szCs w:val="32"/>
           <w:lang w:val="en-IN"/>
         </w:rPr>
-        <w:t>Laravel Technical Test – Webmagnat</w:t>
-      </w:r>
-    </w:p>
-    <w:p>
-      <w:pPr>
-        <w:rPr>
-          <w:lang w:val="en-IN"/>
-        </w:rPr>
-      </w:pPr>
+        <w:t>Laravel</w:t>
+      </w:r>
+      <w:proofErr w:type="spellEnd"/>
+      <w:r>
+        <w:rPr>
+          <w:b/>
+          <w:sz w:val="32"/>
+          <w:szCs w:val="32"/>
+          <w:lang w:val="en-IN"/>
+        </w:rPr>
+        <w:t xml:space="preserve"> Technical Test – </w:t>
+      </w:r>
+      <w:proofErr w:type="spellStart"/>
+      <w:r>
+        <w:rPr>
+          <w:b/>
+          <w:sz w:val="32"/>
+          <w:szCs w:val="32"/>
+          <w:lang w:val="en-IN"/>
+        </w:rPr>
+        <w:t>Webmagnat</w:t>
+      </w:r>
+      <w:proofErr w:type="spellEnd"/>
+    </w:p>
+    <w:p>
+      <w:pPr>
+        <w:rPr>
+          <w:lang w:val="en-IN"/>
+        </w:rPr>
+      </w:pPr>
+      <w:proofErr w:type="gramStart"/>
       <w:r>
         <w:rPr>
           <w:b/>
@@ -43,6 +66,7 @@
         </w:rPr>
         <w:t>Database :</w:t>
       </w:r>
+      <w:proofErr w:type="gramEnd"/>
       <w:r>
         <w:rPr>
           <w:lang w:val="en-IN"/>
@@ -55,12 +79,14 @@
         </w:rPr>
         <w:t xml:space="preserve"> </w:t>
       </w:r>
+      <w:proofErr w:type="spellStart"/>
       <w:r>
         <w:rPr>
           <w:lang w:val="en-IN"/>
         </w:rPr>
         <w:t>laravel_technical_test_for_webmagnat</w:t>
       </w:r>
+      <w:proofErr w:type="spellEnd"/>
     </w:p>
     <w:p>
       <w:pPr>
@@ -95,39 +121,63 @@
           <w:lang w:val="en-IN"/>
         </w:rPr>
       </w:pPr>
+      <w:proofErr w:type="spellStart"/>
+      <w:proofErr w:type="gramStart"/>
       <w:r>
         <w:rPr>
           <w:sz w:val="20"/>
           <w:szCs w:val="20"/>
           <w:lang w:val="en-IN"/>
         </w:rPr>
-        <w:t>php artisan serve --port=8002</w:t>
-      </w:r>
-    </w:p>
-    <w:p>
-      <w:pPr>
+        <w:t>php</w:t>
+      </w:r>
+      <w:proofErr w:type="spellEnd"/>
+      <w:proofErr w:type="gramEnd"/>
+      <w:r>
         <w:rPr>
           <w:sz w:val="20"/>
           <w:szCs w:val="20"/>
           <w:lang w:val="en-IN"/>
         </w:rPr>
-      </w:pPr>
-      <w:r>
+        <w:t xml:space="preserve"> artisan serve --port=8002</w:t>
+      </w:r>
+    </w:p>
+    <w:p>
+      <w:pPr>
         <w:rPr>
           <w:sz w:val="20"/>
           <w:szCs w:val="20"/>
           <w:lang w:val="en-IN"/>
         </w:rPr>
-        <w:t>php -S localhost:8002 -t public</w:t>
-      </w:r>
-    </w:p>
-    <w:p>
-      <w:pPr>
+      </w:pPr>
+      <w:proofErr w:type="spellStart"/>
+      <w:proofErr w:type="gramStart"/>
+      <w:r>
         <w:rPr>
           <w:sz w:val="20"/>
           <w:szCs w:val="20"/>
           <w:lang w:val="en-IN"/>
         </w:rPr>
+        <w:t>php</w:t>
+      </w:r>
+      <w:proofErr w:type="spellEnd"/>
+      <w:proofErr w:type="gramEnd"/>
+      <w:r>
+        <w:rPr>
+          <w:sz w:val="20"/>
+          <w:szCs w:val="20"/>
+          <w:lang w:val="en-IN"/>
+        </w:rPr>
+        <w:t xml:space="preserve"> -S localhost:8002 -t public</w:t>
+      </w:r>
+    </w:p>
+    <w:p>
+      <w:pPr>
+        <w:rPr>
+          <w:sz w:val="20"/>
+          <w:szCs w:val="20"/>
+          <w:lang w:val="en-IN"/>
+        </w:rPr>
       </w:pPr>
     </w:p>
     <w:p>
@@ -146,13 +196,23 @@
         </w:rPr>
         <w:t xml:space="preserve">Need to </w:t>
       </w:r>
-      <w:r>
-        <w:rPr>
-          <w:b/>
-          <w:u w:val="single"/>
-          <w:lang w:val="en-IN"/>
-        </w:rPr>
-        <w:t xml:space="preserve">migreate database using </w:t>
+      <w:proofErr w:type="spellStart"/>
+      <w:r>
+        <w:rPr>
+          <w:b/>
+          <w:u w:val="single"/>
+          <w:lang w:val="en-IN"/>
+        </w:rPr>
+        <w:t>migreate</w:t>
+      </w:r>
+      <w:proofErr w:type="spellEnd"/>
+      <w:r>
+        <w:rPr>
+          <w:b/>
+          <w:u w:val="single"/>
+          <w:lang w:val="en-IN"/>
+        </w:rPr>
+        <w:t xml:space="preserve"> database using </w:t>
       </w:r>
       <w:r>
         <w:rPr>
@@ -169,11 +229,21 @@
           <w:lang w:val="en-IN"/>
         </w:rPr>
       </w:pPr>
-      <w:r>
-        <w:rPr>
-          <w:lang w:val="en-IN"/>
-        </w:rPr>
-        <w:t>php artisan migrate</w:t>
+      <w:proofErr w:type="spellStart"/>
+      <w:proofErr w:type="gramStart"/>
+      <w:r>
+        <w:rPr>
+          <w:lang w:val="en-IN"/>
+        </w:rPr>
+        <w:t>php</w:t>
+      </w:r>
+      <w:proofErr w:type="spellEnd"/>
+      <w:proofErr w:type="gramEnd"/>
+      <w:r>
+        <w:rPr>
+          <w:lang w:val="en-IN"/>
+        </w:rPr>
+        <w:t xml:space="preserve"> artisan migrate</w:t>
       </w:r>
     </w:p>
     <w:p>
@@ -222,35 +292,62 @@
           <w:lang w:val="en-IN"/>
         </w:rPr>
       </w:pPr>
-      <w:r>
-        <w:rPr>
-          <w:lang w:val="en-IN"/>
-        </w:rPr>
-        <w:t>php artisan jwt:secret</w:t>
-      </w:r>
-    </w:p>
-    <w:p>
-      <w:pPr>
-        <w:rPr>
-          <w:lang w:val="en-IN"/>
-        </w:rPr>
-      </w:pPr>
-    </w:p>
-    <w:p>
-      <w:pPr>
-        <w:rPr>
-          <w:b/>
-          <w:u w:val="single"/>
-          <w:lang w:val="en-IN"/>
-        </w:rPr>
-      </w:pPr>
-      <w:r>
-        <w:rPr>
-          <w:b/>
-          <w:u w:val="single"/>
-          <w:lang w:val="en-IN"/>
-        </w:rPr>
-        <w:t>Sign Up</w:t>
+      <w:proofErr w:type="spellStart"/>
+      <w:proofErr w:type="gramStart"/>
+      <w:r>
+        <w:rPr>
+          <w:lang w:val="en-IN"/>
+        </w:rPr>
+        <w:t>php</w:t>
+      </w:r>
+      <w:proofErr w:type="spellEnd"/>
+      <w:proofErr w:type="gramEnd"/>
+      <w:r>
+        <w:rPr>
+          <w:lang w:val="en-IN"/>
+        </w:rPr>
+        <w:t xml:space="preserve"> artisan </w:t>
+      </w:r>
+      <w:proofErr w:type="spellStart"/>
+      <w:r>
+        <w:rPr>
+          <w:lang w:val="en-IN"/>
+        </w:rPr>
+        <w:t>jwt:secret</w:t>
+      </w:r>
+      <w:proofErr w:type="spellEnd"/>
+    </w:p>
+    <w:p>
+      <w:pPr>
+        <w:rPr>
+          <w:lang w:val="en-IN"/>
+        </w:rPr>
+      </w:pPr>
+    </w:p>
+    <w:p>
+      <w:pPr>
+        <w:rPr>
+          <w:b/>
+          <w:u w:val="single"/>
+          <w:lang w:val="en-IN"/>
+        </w:rPr>
+      </w:pPr>
+      <w:r>
+        <w:rPr>
+          <w:b/>
+          <w:u w:val="single"/>
+          <w:lang w:val="en-IN"/>
+        </w:rPr>
+        <w:t xml:space="preserve">Sign </w:t>
+      </w:r>
+      <w:proofErr w:type="gramStart"/>
+      <w:r>
+        <w:rPr>
+          <w:b/>
+          <w:u w:val="single"/>
+          <w:lang w:val="en-IN"/>
+        </w:rPr>
+        <w:t>Up</w:t>
       </w:r>
       <w:r>
         <w:rPr>
@@ -264,7 +361,14 @@
         <w:rPr>
           <w:lang w:val="en-IN"/>
         </w:rPr>
-        <w:t>: when created account then it will auto login and redirect to the dashboard</w:t>
+        <w:t>:</w:t>
+      </w:r>
+      <w:proofErr w:type="gramEnd"/>
+      <w:r>
+        <w:rPr>
+          <w:lang w:val="en-IN"/>
+        </w:rPr>
+        <w:t xml:space="preserve"> when created account then it will auto login and redirect to the dashboard</w:t>
       </w:r>
     </w:p>
     <w:p>
@@ -360,15 +464,33 @@
           <w:lang w:val="en-IN"/>
         </w:rPr>
         <w:lastRenderedPageBreak/>
-        <w:t xml:space="preserve">User Dashboard </w:t>
-      </w:r>
-      <w:r>
-        <w:rPr>
-          <w:b/>
-          <w:u w:val="single"/>
-          <w:lang w:val="en-IN"/>
-        </w:rPr>
-        <w:t>: Here login user will create attributes, Products, listing and deletion product</w:t>
+        <w:t xml:space="preserve">User </w:t>
+      </w:r>
+      <w:proofErr w:type="gramStart"/>
+      <w:r>
+        <w:rPr>
+          <w:b/>
+          <w:u w:val="single"/>
+          <w:lang w:val="en-IN"/>
+        </w:rPr>
+        <w:t xml:space="preserve">Dashboard </w:t>
+      </w:r>
+      <w:r>
+        <w:rPr>
+          <w:b/>
+          <w:u w:val="single"/>
+          <w:lang w:val="en-IN"/>
+        </w:rPr>
+        <w:t>:</w:t>
+      </w:r>
+      <w:proofErr w:type="gramEnd"/>
+      <w:r>
+        <w:rPr>
+          <w:b/>
+          <w:u w:val="single"/>
+          <w:lang w:val="en-IN"/>
+        </w:rPr>
+        <w:t xml:space="preserve"> Here login user will create attributes, Products, listing and deletion product</w:t>
       </w:r>
     </w:p>
     <w:p>
@@ -1192,6 +1314,838 @@
                     <a:xfrm>
                       <a:off x="0" y="0"/>
                       <a:ext cx="5943600" cy="2732186"/>
+                    </a:xfrm>
+                    <a:prstGeom prst="rect">
+                      <a:avLst/>
+                    </a:prstGeom>
+                    <a:noFill/>
+                    <a:ln w="9525">
+                      <a:noFill/>
+                      <a:miter lim="800000"/>
+                      <a:headEnd/>
+                      <a:tailEnd/>
+                    </a:ln>
+                  </pic:spPr>
+                </pic:pic>
+              </a:graphicData>
+            </a:graphic>
+          </wp:inline>
+        </w:drawing>
+      </w:r>
+    </w:p>
+    <w:p>
+      <w:pPr>
+        <w:rPr>
+          <w:lang w:val="en-IN"/>
+        </w:rPr>
+      </w:pPr>
+    </w:p>
+    <w:p>
+      <w:pPr>
+        <w:rPr>
+          <w:lang w:val="en-IN"/>
+        </w:rPr>
+      </w:pPr>
+    </w:p>
+    <w:p>
+      <w:pPr>
+        <w:rPr>
+          <w:lang w:val="en-IN"/>
+        </w:rPr>
+      </w:pPr>
+    </w:p>
+    <w:p>
+      <w:pPr>
+        <w:rPr>
+          <w:lang w:val="en-IN"/>
+        </w:rPr>
+      </w:pPr>
+    </w:p>
+    <w:p>
+      <w:pPr>
+        <w:rPr>
+          <w:lang w:val="en-IN"/>
+        </w:rPr>
+      </w:pPr>
+    </w:p>
+    <w:p>
+      <w:pPr>
+        <w:rPr>
+          <w:b/>
+          <w:u w:val="single"/>
+          <w:lang w:val="en-IN"/>
+        </w:rPr>
+      </w:pPr>
+      <w:r>
+        <w:rPr>
+          <w:b/>
+          <w:u w:val="single"/>
+          <w:lang w:val="en-IN"/>
+        </w:rPr>
+        <w:lastRenderedPageBreak/>
+        <w:t>User sign up API</w:t>
+      </w:r>
+    </w:p>
+    <w:p>
+      <w:pPr>
+        <w:rPr>
+          <w:lang w:val="en-IN"/>
+        </w:rPr>
+      </w:pPr>
+      <w:r>
+        <w:rPr>
+          <w:noProof/>
+        </w:rPr>
+        <w:drawing>
+          <wp:inline distT="0" distB="0" distL="0" distR="0">
+            <wp:extent cx="5943600" cy="3004818"/>
+            <wp:effectExtent l="19050" t="0" r="0" b="0"/>
+            <wp:docPr id="2" name="Picture 1"/>
+            <wp:cNvGraphicFramePr>
+              <a:graphicFrameLocks xmlns:a="http://schemas.openxmlformats.org/drawingml/2006/main" noChangeAspect="1"/>
+            </wp:cNvGraphicFramePr>
+            <a:graphic xmlns:a="http://schemas.openxmlformats.org/drawingml/2006/main">
+              <a:graphicData uri="http://schemas.openxmlformats.org/drawingml/2006/picture">
+                <pic:pic xmlns:pic="http://schemas.openxmlformats.org/drawingml/2006/picture">
+                  <pic:nvPicPr>
+                    <pic:cNvPr id="0" name="Picture 1"/>
+                    <pic:cNvPicPr>
+                      <a:picLocks noChangeAspect="1" noChangeArrowheads="1"/>
+                    </pic:cNvPicPr>
+                  </pic:nvPicPr>
+                  <pic:blipFill>
+                    <a:blip r:embed="rId13"/>
+                    <a:srcRect/>
+                    <a:stretch>
+                      <a:fillRect/>
+                    </a:stretch>
+                  </pic:blipFill>
+                  <pic:spPr bwMode="auto">
+                    <a:xfrm>
+                      <a:off x="0" y="0"/>
+                      <a:ext cx="5943600" cy="3004818"/>
+                    </a:xfrm>
+                    <a:prstGeom prst="rect">
+                      <a:avLst/>
+                    </a:prstGeom>
+                    <a:noFill/>
+                    <a:ln w="9525">
+                      <a:noFill/>
+                      <a:miter lim="800000"/>
+                      <a:headEnd/>
+                      <a:tailEnd/>
+                    </a:ln>
+                  </pic:spPr>
+                </pic:pic>
+              </a:graphicData>
+            </a:graphic>
+          </wp:inline>
+        </w:drawing>
+      </w:r>
+    </w:p>
+    <w:p>
+      <w:pPr>
+        <w:rPr>
+          <w:lang w:val="en-IN"/>
+        </w:rPr>
+      </w:pPr>
+    </w:p>
+    <w:p>
+      <w:pPr>
+        <w:rPr>
+          <w:u w:val="single"/>
+          <w:lang w:val="en-IN"/>
+        </w:rPr>
+      </w:pPr>
+      <w:r>
+        <w:rPr>
+          <w:b/>
+          <w:u w:val="single"/>
+          <w:lang w:val="en-IN"/>
+        </w:rPr>
+        <w:t>User login API</w:t>
+      </w:r>
+      <w:r>
+        <w:rPr>
+          <w:u w:val="single"/>
+          <w:lang w:val="en-IN"/>
+        </w:rPr>
+        <w:t>:-</w:t>
+      </w:r>
+    </w:p>
+    <w:p>
+      <w:pPr>
+        <w:rPr>
+          <w:lang w:val="en-IN"/>
+        </w:rPr>
+      </w:pPr>
+      <w:r>
+        <w:rPr>
+          <w:noProof/>
+        </w:rPr>
+        <w:drawing>
+          <wp:inline distT="0" distB="0" distL="0" distR="0">
+            <wp:extent cx="5943600" cy="3061051"/>
+            <wp:effectExtent l="19050" t="0" r="0" b="0"/>
+            <wp:docPr id="4" name="Picture 4"/>
+            <wp:cNvGraphicFramePr>
+              <a:graphicFrameLocks xmlns:a="http://schemas.openxmlformats.org/drawingml/2006/main" noChangeAspect="1"/>
+            </wp:cNvGraphicFramePr>
+            <a:graphic xmlns:a="http://schemas.openxmlformats.org/drawingml/2006/main">
+              <a:graphicData uri="http://schemas.openxmlformats.org/drawingml/2006/picture">
+                <pic:pic xmlns:pic="http://schemas.openxmlformats.org/drawingml/2006/picture">
+                  <pic:nvPicPr>
+                    <pic:cNvPr id="0" name="Picture 4"/>
+                    <pic:cNvPicPr>
+                      <a:picLocks noChangeAspect="1" noChangeArrowheads="1"/>
+                    </pic:cNvPicPr>
+                  </pic:nvPicPr>
+                  <pic:blipFill>
+                    <a:blip r:embed="rId14"/>
+                    <a:srcRect/>
+                    <a:stretch>
+                      <a:fillRect/>
+                    </a:stretch>
+                  </pic:blipFill>
+                  <pic:spPr bwMode="auto">
+                    <a:xfrm>
+                      <a:off x="0" y="0"/>
+                      <a:ext cx="5943600" cy="3061051"/>
+                    </a:xfrm>
+                    <a:prstGeom prst="rect">
+                      <a:avLst/>
+                    </a:prstGeom>
+                    <a:noFill/>
+                    <a:ln w="9525">
+                      <a:noFill/>
+                      <a:miter lim="800000"/>
+                      <a:headEnd/>
+                      <a:tailEnd/>
+                    </a:ln>
+                  </pic:spPr>
+                </pic:pic>
+              </a:graphicData>
+            </a:graphic>
+          </wp:inline>
+        </w:drawing>
+      </w:r>
+    </w:p>
+    <w:p>
+      <w:pPr>
+        <w:rPr>
+          <w:lang w:val="en-IN"/>
+        </w:rPr>
+      </w:pPr>
+    </w:p>
+    <w:p>
+      <w:pPr>
+        <w:rPr>
+          <w:lang w:val="en-IN"/>
+        </w:rPr>
+      </w:pPr>
+    </w:p>
+    <w:p>
+      <w:pPr>
+        <w:rPr>
+          <w:lang w:val="en-IN"/>
+        </w:rPr>
+      </w:pPr>
+    </w:p>
+    <w:p>
+      <w:pPr>
+        <w:rPr>
+          <w:b/>
+          <w:u w:val="single"/>
+          <w:lang w:val="en-IN"/>
+        </w:rPr>
+      </w:pPr>
+      <w:r>
+        <w:rPr>
+          <w:b/>
+          <w:u w:val="single"/>
+          <w:lang w:val="en-IN"/>
+        </w:rPr>
+        <w:lastRenderedPageBreak/>
+        <w:t xml:space="preserve">Attribute creation </w:t>
+      </w:r>
+      <w:proofErr w:type="gramStart"/>
+      <w:r>
+        <w:rPr>
+          <w:b/>
+          <w:u w:val="single"/>
+          <w:lang w:val="en-IN"/>
+        </w:rPr>
+        <w:t>API :</w:t>
+      </w:r>
+      <w:proofErr w:type="gramEnd"/>
+      <w:r>
+        <w:rPr>
+          <w:b/>
+          <w:u w:val="single"/>
+          <w:lang w:val="en-IN"/>
+        </w:rPr>
+        <w:t>-</w:t>
+      </w:r>
+    </w:p>
+    <w:p>
+      <w:pPr>
+        <w:rPr>
+          <w:b/>
+          <w:u w:val="single"/>
+          <w:lang w:val="en-IN"/>
+        </w:rPr>
+      </w:pPr>
+    </w:p>
+    <w:p>
+      <w:pPr>
+        <w:rPr>
+          <w:b/>
+          <w:u w:val="single"/>
+          <w:lang w:val="en-IN"/>
+        </w:rPr>
+      </w:pPr>
+      <w:r>
+        <w:rPr>
+          <w:b/>
+          <w:noProof/>
+          <w:u w:val="single"/>
+        </w:rPr>
+        <w:drawing>
+          <wp:inline distT="0" distB="0" distL="0" distR="0">
+            <wp:extent cx="5943600" cy="2871788"/>
+            <wp:effectExtent l="19050" t="0" r="0" b="0"/>
+            <wp:docPr id="7" name="Picture 7"/>
+            <wp:cNvGraphicFramePr>
+              <a:graphicFrameLocks xmlns:a="http://schemas.openxmlformats.org/drawingml/2006/main" noChangeAspect="1"/>
+            </wp:cNvGraphicFramePr>
+            <a:graphic xmlns:a="http://schemas.openxmlformats.org/drawingml/2006/main">
+              <a:graphicData uri="http://schemas.openxmlformats.org/drawingml/2006/picture">
+                <pic:pic xmlns:pic="http://schemas.openxmlformats.org/drawingml/2006/picture">
+                  <pic:nvPicPr>
+                    <pic:cNvPr id="0" name="Picture 7"/>
+                    <pic:cNvPicPr>
+                      <a:picLocks noChangeAspect="1" noChangeArrowheads="1"/>
+                    </pic:cNvPicPr>
+                  </pic:nvPicPr>
+                  <pic:blipFill>
+                    <a:blip r:embed="rId15"/>
+                    <a:srcRect/>
+                    <a:stretch>
+                      <a:fillRect/>
+                    </a:stretch>
+                  </pic:blipFill>
+                  <pic:spPr bwMode="auto">
+                    <a:xfrm>
+                      <a:off x="0" y="0"/>
+                      <a:ext cx="5943600" cy="2871788"/>
+                    </a:xfrm>
+                    <a:prstGeom prst="rect">
+                      <a:avLst/>
+                    </a:prstGeom>
+                    <a:noFill/>
+                    <a:ln w="9525">
+                      <a:noFill/>
+                      <a:miter lim="800000"/>
+                      <a:headEnd/>
+                      <a:tailEnd/>
+                    </a:ln>
+                  </pic:spPr>
+                </pic:pic>
+              </a:graphicData>
+            </a:graphic>
+          </wp:inline>
+        </w:drawing>
+      </w:r>
+    </w:p>
+    <w:p>
+      <w:pPr>
+        <w:rPr>
+          <w:b/>
+          <w:u w:val="single"/>
+          <w:lang w:val="en-IN"/>
+        </w:rPr>
+      </w:pPr>
+    </w:p>
+    <w:p>
+      <w:pPr>
+        <w:rPr>
+          <w:b/>
+          <w:u w:val="single"/>
+          <w:lang w:val="en-IN"/>
+        </w:rPr>
+      </w:pPr>
+    </w:p>
+    <w:p>
+      <w:pPr>
+        <w:rPr>
+          <w:b/>
+          <w:u w:val="single"/>
+          <w:lang w:val="en-IN"/>
+        </w:rPr>
+      </w:pPr>
+      <w:r>
+        <w:rPr>
+          <w:b/>
+          <w:u w:val="single"/>
+          <w:lang w:val="en-IN"/>
+        </w:rPr>
+        <w:t>Attributes list API:</w:t>
+      </w:r>
+    </w:p>
+    <w:p>
+      <w:pPr>
+        <w:rPr>
+          <w:b/>
+          <w:u w:val="single"/>
+          <w:lang w:val="en-IN"/>
+        </w:rPr>
+      </w:pPr>
+      <w:r>
+        <w:rPr>
+          <w:b/>
+          <w:noProof/>
+          <w:u w:val="single"/>
+        </w:rPr>
+        <w:drawing>
+          <wp:inline distT="0" distB="0" distL="0" distR="0">
+            <wp:extent cx="5943600" cy="3053421"/>
+            <wp:effectExtent l="19050" t="0" r="0" b="0"/>
+            <wp:docPr id="10" name="Picture 10"/>
+            <wp:cNvGraphicFramePr>
+              <a:graphicFrameLocks xmlns:a="http://schemas.openxmlformats.org/drawingml/2006/main" noChangeAspect="1"/>
+            </wp:cNvGraphicFramePr>
+            <a:graphic xmlns:a="http://schemas.openxmlformats.org/drawingml/2006/main">
+              <a:graphicData uri="http://schemas.openxmlformats.org/drawingml/2006/picture">
+                <pic:pic xmlns:pic="http://schemas.openxmlformats.org/drawingml/2006/picture">
+                  <pic:nvPicPr>
+                    <pic:cNvPr id="0" name="Picture 10"/>
+                    <pic:cNvPicPr>
+                      <a:picLocks noChangeAspect="1" noChangeArrowheads="1"/>
+                    </pic:cNvPicPr>
+                  </pic:nvPicPr>
+                  <pic:blipFill>
+                    <a:blip r:embed="rId16"/>
+                    <a:srcRect/>
+                    <a:stretch>
+                      <a:fillRect/>
+                    </a:stretch>
+                  </pic:blipFill>
+                  <pic:spPr bwMode="auto">
+                    <a:xfrm>
+                      <a:off x="0" y="0"/>
+                      <a:ext cx="5943600" cy="3053421"/>
+                    </a:xfrm>
+                    <a:prstGeom prst="rect">
+                      <a:avLst/>
+                    </a:prstGeom>
+                    <a:noFill/>
+                    <a:ln w="9525">
+                      <a:noFill/>
+                      <a:miter lim="800000"/>
+                      <a:headEnd/>
+                      <a:tailEnd/>
+                    </a:ln>
+                  </pic:spPr>
+                </pic:pic>
+              </a:graphicData>
+            </a:graphic>
+          </wp:inline>
+        </w:drawing>
+      </w:r>
+    </w:p>
+    <w:p>
+      <w:pPr>
+        <w:rPr>
+          <w:b/>
+          <w:u w:val="single"/>
+          <w:lang w:val="en-IN"/>
+        </w:rPr>
+      </w:pPr>
+    </w:p>
+    <w:p>
+      <w:pPr>
+        <w:rPr>
+          <w:b/>
+          <w:u w:val="single"/>
+          <w:lang w:val="en-IN"/>
+        </w:rPr>
+      </w:pPr>
+      <w:r>
+        <w:rPr>
+          <w:b/>
+          <w:u w:val="single"/>
+          <w:lang w:val="en-IN"/>
+        </w:rPr>
+        <w:lastRenderedPageBreak/>
+        <w:t xml:space="preserve"> </w:t>
+      </w:r>
+      <w:r>
+        <w:rPr>
+          <w:b/>
+          <w:u w:val="single"/>
+          <w:lang w:val="en-IN"/>
+        </w:rPr>
+        <w:t>Product Creation API:-</w:t>
+      </w:r>
+    </w:p>
+    <w:p>
+      <w:pPr>
+        <w:rPr>
+          <w:b/>
+          <w:u w:val="single"/>
+          <w:lang w:val="en-IN"/>
+        </w:rPr>
+      </w:pPr>
+      <w:r>
+        <w:rPr>
+          <w:b/>
+          <w:noProof/>
+          <w:u w:val="single"/>
+        </w:rPr>
+        <w:drawing>
+          <wp:inline distT="0" distB="0" distL="0" distR="0">
+            <wp:extent cx="5943600" cy="3001275"/>
+            <wp:effectExtent l="19050" t="0" r="0" b="0"/>
+            <wp:docPr id="3" name="Picture 13"/>
+            <wp:cNvGraphicFramePr>
+              <a:graphicFrameLocks xmlns:a="http://schemas.openxmlformats.org/drawingml/2006/main" noChangeAspect="1"/>
+            </wp:cNvGraphicFramePr>
+            <a:graphic xmlns:a="http://schemas.openxmlformats.org/drawingml/2006/main">
+              <a:graphicData uri="http://schemas.openxmlformats.org/drawingml/2006/picture">
+                <pic:pic xmlns:pic="http://schemas.openxmlformats.org/drawingml/2006/picture">
+                  <pic:nvPicPr>
+                    <pic:cNvPr id="0" name="Picture 13"/>
+                    <pic:cNvPicPr>
+                      <a:picLocks noChangeAspect="1" noChangeArrowheads="1"/>
+                    </pic:cNvPicPr>
+                  </pic:nvPicPr>
+                  <pic:blipFill>
+                    <a:blip r:embed="rId17"/>
+                    <a:srcRect/>
+                    <a:stretch>
+                      <a:fillRect/>
+                    </a:stretch>
+                  </pic:blipFill>
+                  <pic:spPr bwMode="auto">
+                    <a:xfrm>
+                      <a:off x="0" y="0"/>
+                      <a:ext cx="5943600" cy="3001275"/>
+                    </a:xfrm>
+                    <a:prstGeom prst="rect">
+                      <a:avLst/>
+                    </a:prstGeom>
+                    <a:noFill/>
+                    <a:ln w="9525">
+                      <a:noFill/>
+                      <a:miter lim="800000"/>
+                      <a:headEnd/>
+                      <a:tailEnd/>
+                    </a:ln>
+                  </pic:spPr>
+                </pic:pic>
+              </a:graphicData>
+            </a:graphic>
+          </wp:inline>
+        </w:drawing>
+      </w:r>
+    </w:p>
+    <w:p>
+      <w:pPr>
+        <w:rPr>
+          <w:b/>
+          <w:u w:val="single"/>
+          <w:lang w:val="en-IN"/>
+        </w:rPr>
+      </w:pPr>
+    </w:p>
+    <w:p>
+      <w:pPr>
+        <w:rPr>
+          <w:b/>
+          <w:u w:val="single"/>
+          <w:lang w:val="en-IN"/>
+        </w:rPr>
+      </w:pPr>
+    </w:p>
+    <w:p>
+      <w:pPr>
+        <w:rPr>
+          <w:b/>
+          <w:u w:val="single"/>
+          <w:lang w:val="en-IN"/>
+        </w:rPr>
+      </w:pPr>
+      <w:r>
+        <w:rPr>
+          <w:b/>
+          <w:u w:val="single"/>
+          <w:lang w:val="en-IN"/>
+        </w:rPr>
+        <w:t>Product Details API:-</w:t>
+      </w:r>
+    </w:p>
+    <w:p>
+      <w:pPr>
+        <w:rPr>
+          <w:b/>
+          <w:u w:val="single"/>
+          <w:lang w:val="en-IN"/>
+        </w:rPr>
+      </w:pPr>
+    </w:p>
+    <w:p>
+      <w:pPr>
+        <w:rPr>
+          <w:b/>
+          <w:u w:val="single"/>
+          <w:lang w:val="en-IN"/>
+        </w:rPr>
+      </w:pPr>
+      <w:r>
+        <w:rPr>
+          <w:b/>
+          <w:noProof/>
+          <w:u w:val="single"/>
+        </w:rPr>
+        <w:drawing>
+          <wp:inline distT="0" distB="0" distL="0" distR="0">
+            <wp:extent cx="5943600" cy="2841767"/>
+            <wp:effectExtent l="19050" t="0" r="0" b="0"/>
+            <wp:docPr id="16" name="Picture 16"/>
+            <wp:cNvGraphicFramePr>
+              <a:graphicFrameLocks xmlns:a="http://schemas.openxmlformats.org/drawingml/2006/main" noChangeAspect="1"/>
+            </wp:cNvGraphicFramePr>
+            <a:graphic xmlns:a="http://schemas.openxmlformats.org/drawingml/2006/main">
+              <a:graphicData uri="http://schemas.openxmlformats.org/drawingml/2006/picture">
+                <pic:pic xmlns:pic="http://schemas.openxmlformats.org/drawingml/2006/picture">
+                  <pic:nvPicPr>
+                    <pic:cNvPr id="0" name="Picture 16"/>
+                    <pic:cNvPicPr>
+                      <a:picLocks noChangeAspect="1" noChangeArrowheads="1"/>
+                    </pic:cNvPicPr>
+                  </pic:nvPicPr>
+                  <pic:blipFill>
+                    <a:blip r:embed="rId18"/>
+                    <a:srcRect/>
+                    <a:stretch>
+                      <a:fillRect/>
+                    </a:stretch>
+                  </pic:blipFill>
+                  <pic:spPr bwMode="auto">
+                    <a:xfrm>
+                      <a:off x="0" y="0"/>
+                      <a:ext cx="5943600" cy="2841767"/>
+                    </a:xfrm>
+                    <a:prstGeom prst="rect">
+                      <a:avLst/>
+                    </a:prstGeom>
+                    <a:noFill/>
+                    <a:ln w="9525">
+                      <a:noFill/>
+                      <a:miter lim="800000"/>
+                      <a:headEnd/>
+                      <a:tailEnd/>
+                    </a:ln>
+                  </pic:spPr>
+                </pic:pic>
+              </a:graphicData>
+            </a:graphic>
+          </wp:inline>
+        </w:drawing>
+      </w:r>
+    </w:p>
+    <w:p>
+      <w:pPr>
+        <w:rPr>
+          <w:b/>
+          <w:u w:val="single"/>
+          <w:lang w:val="en-IN"/>
+        </w:rPr>
+      </w:pPr>
+    </w:p>
+    <w:p>
+      <w:pPr>
+        <w:rPr>
+          <w:b/>
+          <w:u w:val="single"/>
+          <w:lang w:val="en-IN"/>
+        </w:rPr>
+      </w:pPr>
+      <w:r>
+        <w:rPr>
+          <w:b/>
+          <w:u w:val="single"/>
+          <w:lang w:val="en-IN"/>
+        </w:rPr>
+        <w:lastRenderedPageBreak/>
+        <w:t>Products list API:</w:t>
+      </w:r>
+    </w:p>
+    <w:p>
+      <w:pPr>
+        <w:rPr>
+          <w:b/>
+          <w:u w:val="single"/>
+          <w:lang w:val="en-IN"/>
+        </w:rPr>
+      </w:pPr>
+    </w:p>
+    <w:p>
+      <w:pPr>
+        <w:rPr>
+          <w:b/>
+          <w:u w:val="single"/>
+          <w:lang w:val="en-IN"/>
+        </w:rPr>
+      </w:pPr>
+      <w:r>
+        <w:rPr>
+          <w:b/>
+          <w:noProof/>
+          <w:u w:val="single"/>
+        </w:rPr>
+        <w:drawing>
+          <wp:inline distT="0" distB="0" distL="0" distR="0">
+            <wp:extent cx="5943600" cy="2961823"/>
+            <wp:effectExtent l="19050" t="0" r="0" b="0"/>
+            <wp:docPr id="19" name="Picture 19"/>
+            <wp:cNvGraphicFramePr>
+              <a:graphicFrameLocks xmlns:a="http://schemas.openxmlformats.org/drawingml/2006/main" noChangeAspect="1"/>
+            </wp:cNvGraphicFramePr>
+            <a:graphic xmlns:a="http://schemas.openxmlformats.org/drawingml/2006/main">
+              <a:graphicData uri="http://schemas.openxmlformats.org/drawingml/2006/picture">
+                <pic:pic xmlns:pic="http://schemas.openxmlformats.org/drawingml/2006/picture">
+                  <pic:nvPicPr>
+                    <pic:cNvPr id="0" name="Picture 19"/>
+                    <pic:cNvPicPr>
+                      <a:picLocks noChangeAspect="1" noChangeArrowheads="1"/>
+                    </pic:cNvPicPr>
+                  </pic:nvPicPr>
+                  <pic:blipFill>
+                    <a:blip r:embed="rId19"/>
+                    <a:srcRect/>
+                    <a:stretch>
+                      <a:fillRect/>
+                    </a:stretch>
+                  </pic:blipFill>
+                  <pic:spPr bwMode="auto">
+                    <a:xfrm>
+                      <a:off x="0" y="0"/>
+                      <a:ext cx="5943600" cy="2961823"/>
+                    </a:xfrm>
+                    <a:prstGeom prst="rect">
+                      <a:avLst/>
+                    </a:prstGeom>
+                    <a:noFill/>
+                    <a:ln w="9525">
+                      <a:noFill/>
+                      <a:miter lim="800000"/>
+                      <a:headEnd/>
+                      <a:tailEnd/>
+                    </a:ln>
+                  </pic:spPr>
+                </pic:pic>
+              </a:graphicData>
+            </a:graphic>
+          </wp:inline>
+        </w:drawing>
+      </w:r>
+    </w:p>
+    <w:p>
+      <w:pPr>
+        <w:rPr>
+          <w:b/>
+          <w:u w:val="single"/>
+          <w:lang w:val="en-IN"/>
+        </w:rPr>
+      </w:pPr>
+    </w:p>
+    <w:p>
+      <w:pPr>
+        <w:rPr>
+          <w:b/>
+          <w:u w:val="single"/>
+          <w:lang w:val="en-IN"/>
+        </w:rPr>
+      </w:pPr>
+      <w:r>
+        <w:rPr>
+          <w:b/>
+          <w:u w:val="single"/>
+          <w:lang w:val="en-IN"/>
+        </w:rPr>
+        <w:t xml:space="preserve">Product Deletion </w:t>
+      </w:r>
+      <w:proofErr w:type="gramStart"/>
+      <w:r>
+        <w:rPr>
+          <w:b/>
+          <w:u w:val="single"/>
+          <w:lang w:val="en-IN"/>
+        </w:rPr>
+        <w:t>API :</w:t>
+      </w:r>
+      <w:proofErr w:type="gramEnd"/>
+      <w:r>
+        <w:rPr>
+          <w:b/>
+          <w:u w:val="single"/>
+          <w:lang w:val="en-IN"/>
+        </w:rPr>
+        <w:t xml:space="preserve"> </w:t>
+      </w:r>
+    </w:p>
+    <w:p>
+      <w:pPr>
+        <w:rPr>
+          <w:b/>
+          <w:u w:val="single"/>
+          <w:lang w:val="en-IN"/>
+        </w:rPr>
+      </w:pPr>
+    </w:p>
+    <w:p>
+      <w:pPr>
+        <w:rPr>
+          <w:b/>
+          <w:u w:val="single"/>
+          <w:lang w:val="en-IN"/>
+        </w:rPr>
+      </w:pPr>
+      <w:r>
+        <w:rPr>
+          <w:b/>
+          <w:noProof/>
+          <w:u w:val="single"/>
+        </w:rPr>
+        <w:drawing>
+          <wp:inline distT="0" distB="0" distL="0" distR="0">
+            <wp:extent cx="5943600" cy="2926755"/>
+            <wp:effectExtent l="19050" t="0" r="0" b="0"/>
+            <wp:docPr id="22" name="Picture 22"/>
+            <wp:cNvGraphicFramePr>
+              <a:graphicFrameLocks xmlns:a="http://schemas.openxmlformats.org/drawingml/2006/main" noChangeAspect="1"/>
+            </wp:cNvGraphicFramePr>
+            <a:graphic xmlns:a="http://schemas.openxmlformats.org/drawingml/2006/main">
+              <a:graphicData uri="http://schemas.openxmlformats.org/drawingml/2006/picture">
+                <pic:pic xmlns:pic="http://schemas.openxmlformats.org/drawingml/2006/picture">
+                  <pic:nvPicPr>
+                    <pic:cNvPr id="0" name="Picture 22"/>
+                    <pic:cNvPicPr>
+                      <a:picLocks noChangeAspect="1" noChangeArrowheads="1"/>
+                    </pic:cNvPicPr>
+                  </pic:nvPicPr>
+                  <pic:blipFill>
+                    <a:blip r:embed="rId20"/>
+                    <a:srcRect/>
+                    <a:stretch>
+                      <a:fillRect/>
+                    </a:stretch>
+                  </pic:blipFill>
+                  <pic:spPr bwMode="auto">
+                    <a:xfrm>
+                      <a:off x="0" y="0"/>
+                      <a:ext cx="5943600" cy="2926755"/>
                     </a:xfrm>
                     <a:prstGeom prst="rect">
                       <a:avLst/>

</xml_diff>